<commit_message>
Delete more Eclipse stuff
</commit_message>
<xml_diff>
--- a/Module/vesys/00_Uebung_1.docx
+++ b/Module/vesys/00_Uebung_1.docx
@@ -65,15 +65,7 @@
         <w:rPr>
           <w:lang w:val="de-CH"/>
         </w:rPr>
-        <w:t>Das Interface soll komplett objektbas</w:t>
-      </w:r>
-      <w:bookmarkStart w:id="0" w:name="_GoBack"/>
-      <w:bookmarkEnd w:id="0"/>
-      <w:r>
-        <w:rPr>
-          <w:lang w:val="de-CH"/>
-        </w:rPr>
-        <w:t>iert gestaltet werden</w:t>
+        <w:t>Das Interface soll komplett objektbasiert gestaltet werden</w:t>
       </w:r>
     </w:p>
     <w:p>
@@ -1260,14 +1252,6 @@
           <w:lang w:val="de-CH"/>
         </w:rPr>
       </w:pPr>
-    </w:p>
-    <w:p>
-      <w:pPr>
-        <w:jc w:val="both"/>
-        <w:rPr>
-          <w:lang w:val="de-CH"/>
-        </w:rPr>
-      </w:pPr>
       <w:r>
         <w:rPr>
           <w:lang w:val="de-CH"/>
@@ -1821,7 +1805,6 @@
           </w:p>
           <w:p>
             <w:r>
-              <w:lastRenderedPageBreak/>
               <w:t xml:space="preserve">        }</w:t>
             </w:r>
           </w:p>
@@ -2439,22 +2422,22 @@
           </w:p>
           <w:p>
             <w:r>
+              <w:t xml:space="preserve">        </w:t>
+            </w:r>
+            <w:proofErr w:type="spellStart"/>
+            <w:proofErr w:type="gramStart"/>
+            <w:r>
+              <w:t>this.socket</w:t>
+            </w:r>
+            <w:proofErr w:type="spellEnd"/>
+            <w:proofErr w:type="gramEnd"/>
+            <w:r>
+              <w:t xml:space="preserve"> = socket;</w:t>
+            </w:r>
+          </w:p>
+          <w:p>
+            <w:r>
               <w:lastRenderedPageBreak/>
-              <w:t xml:space="preserve">        </w:t>
-            </w:r>
-            <w:proofErr w:type="spellStart"/>
-            <w:proofErr w:type="gramStart"/>
-            <w:r>
-              <w:t>this.socket</w:t>
-            </w:r>
-            <w:proofErr w:type="spellEnd"/>
-            <w:proofErr w:type="gramEnd"/>
-            <w:r>
-              <w:t xml:space="preserve"> = socket;</w:t>
-            </w:r>
-          </w:p>
-          <w:p>
-            <w:r>
               <w:t xml:space="preserve">    }</w:t>
             </w:r>
           </w:p>
@@ -2782,7 +2765,15 @@
         <w:rPr>
           <w:lang w:val="de-CH"/>
         </w:rPr>
-        <w:t>Die momentane Version ist designbedingt schon sehr sauber realisiert. Problematisch könnte jedoch die Performance werden, da das mehrmalige Serialisieren und Deserialisieren schon sehr zeitaufwändig ist. Eventuell müsste man früher oder später auf einen eigenen Serialisierer/Deserialisierer umsteigen</w:t>
+        <w:t>Die momentane Version ist designbedingt schon sehr sauber realisiert. Problematisch könnte jedoch die Performance werden, da das mehrmalige Serialisieren und Deserialisieren schon sehr zeitaufwän</w:t>
+      </w:r>
+      <w:bookmarkStart w:id="0" w:name="_GoBack"/>
+      <w:bookmarkEnd w:id="0"/>
+      <w:r>
+        <w:rPr>
+          <w:lang w:val="de-CH"/>
+        </w:rPr>
+        <w:t>dig ist. Eventuell müsste man früher oder später auf einen eigenen Serialisierer/Deserialisierer umsteigen</w:t>
       </w:r>
       <w:r>
         <w:rPr>

</xml_diff>